<commit_message>
//fix template bid, add function str
</commit_message>
<xml_diff>
--- a/web_statement/bid.docx
+++ b/web_statement/bid.docx
@@ -1074,8 +1074,9 @@
         <w:rPr>
           <w:sz w:val="20"/>
           <w:u w:val="single"/>
-        </w:rPr>
-        <w:t>Постоянно</w:t>
+          <w:lang w:val="en-US"/>
+        </w:rPr>
+        <w:t xml:space="preserve">{{ </w:t>
       </w:r>
       <w:r>
         <w:rPr>
@@ -1083,7 +1084,7 @@
           <w:szCs w:val="20"/>
           <w:lang w:val="en-US"/>
         </w:rPr>
-        <w:t xml:space="preserve">{{ </w:t>
+        <w:t>persistent_rule</w:t>
       </w:r>
       <w:r>
         <w:rPr>
@@ -1091,14 +1092,92 @@
           <w:szCs w:val="20"/>
           <w:lang w:val="en-US"/>
         </w:rPr>
-        <w:t xml:space="preserve">persistent_rule </w:t>
-      </w:r>
-      <w:r>
+        <w:t xml:space="preserve"> </w:t>
+      </w:r>
+      <w:r>
+        <w:rPr>
+          <w:sz w:val="20"/>
+          <w:u w:val="single"/>
+          <w:lang w:val="en-US"/>
+        </w:rPr>
+        <w:t>}}</w:t>
+      </w:r>
+      <w:r>
+        <w:rPr>
+          <w:sz w:val="20"/>
+          <w:u w:val="single"/>
+          <w:lang w:val="en-US"/>
+        </w:rPr>
+        <w:t> </w:t>
+      </w:r>
+    </w:p>
+    <w:p>
+      <w:pPr>
+        <w:rPr>
+          <w:sz w:val="20"/>
+          <w:u w:val="single"/>
+          <w:lang w:val="en-US"/>
+        </w:rPr>
+      </w:pPr>
+    </w:p>
+    <w:p>
+      <w:pPr>
         <w:rPr>
           <w:sz w:val="20"/>
           <w:szCs w:val="20"/>
           <w:lang w:val="en-US"/>
         </w:rPr>
+      </w:pPr>
+      <w:r>
+        <w:rPr>
+          <w:sz w:val="20"/>
+        </w:rPr>
+        <w:t>Обоснование</w:t>
+      </w:r>
+      <w:r>
+        <w:rPr>
+          <w:sz w:val="20"/>
+          <w:lang w:val="en-US"/>
+        </w:rPr>
+        <w:t>:</w:t>
+      </w:r>
+      <w:r>
+        <w:rPr>
+          <w:sz w:val="20"/>
+          <w:lang w:val="en-US"/>
+        </w:rPr>
+        <w:t xml:space="preserve"> </w:t>
+      </w:r>
+      <w:r>
+        <w:rPr>
+          <w:sz w:val="20"/>
+          <w:szCs w:val="20"/>
+          <w:lang w:val="en-US"/>
+        </w:rPr>
+        <w:t xml:space="preserve">{{ </w:t>
+      </w:r>
+      <w:r>
+        <w:rPr>
+          <w:sz w:val="20"/>
+          <w:szCs w:val="20"/>
+          <w:lang w:val="en-US"/>
+        </w:rPr>
+        <w:t>justification_bid</w:t>
+      </w:r>
+      <w:r>
+        <w:rPr>
+          <w:sz w:val="20"/>
+          <w:szCs w:val="20"/>
+          <w:lang w:val="en-US"/>
+        </w:rPr>
+        <w:t xml:space="preserve"> </w:t>
+      </w:r>
+      <w:r>
+        <w:rPr>
+          <w:sz w:val="20"/>
+          <w:szCs w:val="20"/>
+          <w:lang w:val="en-US"/>
+        </w:rPr>
         <w:t>}}</w:t>
       </w:r>
     </w:p>
@@ -1106,38 +1185,797 @@
       <w:pPr>
         <w:rPr>
           <w:sz w:val="20"/>
+          <w:lang w:val="en-US"/>
+        </w:rPr>
+      </w:pPr>
+    </w:p>
+    <w:tbl>
+      <w:tblPr>
+        <w:tblStyle w:val="aff2"/>
+        <w:tblW w:w="10173" w:type="dxa"/>
+        <w:tblBorders>
+          <w:top w:val="none" w:sz="0" w:space="0" w:color="auto"/>
+          <w:left w:val="none" w:sz="0" w:space="0" w:color="auto"/>
+          <w:bottom w:val="none" w:sz="0" w:space="0" w:color="auto"/>
+          <w:right w:val="none" w:sz="0" w:space="0" w:color="auto"/>
+          <w:insideH w:val="none" w:sz="0" w:space="0" w:color="auto"/>
+          <w:insideV w:val="none" w:sz="0" w:space="0" w:color="auto"/>
+        </w:tblBorders>
+        <w:tblLook w:val="04A0" w:firstRow="1" w:lastRow="0" w:firstColumn="1" w:lastColumn="0" w:noHBand="0" w:noVBand="1"/>
+      </w:tblPr>
+      <w:tblGrid>
+        <w:gridCol w:w="1507"/>
+        <w:gridCol w:w="4697"/>
+        <w:gridCol w:w="1417"/>
+        <w:gridCol w:w="2552"/>
+      </w:tblGrid>
+      <w:tr>
+        <w:tc>
+          <w:tcPr>
+            <w:tcW w:w="1507" w:type="dxa"/>
+          </w:tcPr>
+          <w:p>
+            <w:pPr>
+              <w:tabs>
+                <w:tab w:val="left" w:pos="1260"/>
+              </w:tabs>
+              <w:rPr>
+                <w:lang w:val="en-US"/>
+              </w:rPr>
+            </w:pPr>
+            <w:r>
+              <w:rPr>
+                <w:sz w:val="20"/>
+              </w:rPr>
+              <w:t>Специалист</w:t>
+            </w:r>
+            <w:r>
+              <w:rPr>
+                <w:sz w:val="20"/>
+                <w:lang w:val="en-US"/>
+              </w:rPr>
+              <w:t xml:space="preserve">:      </w:t>
+            </w:r>
+          </w:p>
+        </w:tc>
+        <w:tc>
+          <w:tcPr>
+            <w:tcW w:w="4697" w:type="dxa"/>
+          </w:tcPr>
+          <w:p>
+            <w:pPr>
+              <w:rPr>
+                <w:sz w:val="20"/>
+                <w:lang w:val="en-US"/>
+              </w:rPr>
+            </w:pPr>
+            <w:r>
+              <w:rPr>
+                <w:sz w:val="20"/>
+                <w:u w:val="single"/>
+                <w:lang w:val="en-US"/>
+              </w:rPr>
+              <w:t>{{ user_department_name_bid }}</w:t>
+            </w:r>
+          </w:p>
+        </w:tc>
+        <w:tc>
+          <w:tcPr>
+            <w:tcW w:w="1417" w:type="dxa"/>
+          </w:tcPr>
+          <w:p>
+            <w:pPr>
+              <w:rPr>
+                <w:sz w:val="20"/>
+                <w:lang w:val="en-US"/>
+              </w:rPr>
+            </w:pPr>
+            <w:r>
+              <w:rPr>
+                <w:sz w:val="20"/>
+                <w:lang w:val="en-US"/>
+              </w:rPr>
+              <w:t>___________</w:t>
+            </w:r>
+            <w:r>
+              <w:rPr>
+                <w:sz w:val="20"/>
+                <w:u w:val="single"/>
+                <w:lang w:val="en-US"/>
+              </w:rPr>
+              <w:t xml:space="preserve">                        </w:t>
+            </w:r>
+            <w:r>
+              <w:rPr>
+                <w:sz w:val="20"/>
+                <w:u w:val="single"/>
+                <w:lang w:val="en-US"/>
+              </w:rPr>
+              <w:t xml:space="preserve">                        </w:t>
+            </w:r>
+          </w:p>
+        </w:tc>
+        <w:tc>
+          <w:tcPr>
+            <w:tcW w:w="2552" w:type="dxa"/>
+          </w:tcPr>
+          <w:p>
+            <w:pPr>
+              <w:rPr>
+                <w:sz w:val="20"/>
+                <w:lang w:val="en-US"/>
+              </w:rPr>
+            </w:pPr>
+            <w:r>
+              <w:rPr>
+                <w:sz w:val="20"/>
+                <w:u w:val="single"/>
+                <w:lang w:val="en-US"/>
+              </w:rPr>
+              <w:t xml:space="preserve">{{ </w:t>
+            </w:r>
+            <w:r>
+              <w:rPr>
+                <w:sz w:val="20"/>
+                <w:szCs w:val="20"/>
+                <w:lang w:val="en-US"/>
+              </w:rPr>
+              <w:t>auth</w:t>
+            </w:r>
+            <w:r>
+              <w:rPr>
+                <w:sz w:val="20"/>
+                <w:szCs w:val="20"/>
+                <w:lang w:val="en-US"/>
+              </w:rPr>
+              <w:t>_</w:t>
+            </w:r>
+            <w:r>
+              <w:rPr>
+                <w:sz w:val="20"/>
+                <w:szCs w:val="20"/>
+                <w:lang w:val="en-US"/>
+              </w:rPr>
+              <w:t>user</w:t>
+            </w:r>
+            <w:r>
+              <w:rPr>
+                <w:sz w:val="20"/>
+                <w:szCs w:val="20"/>
+                <w:lang w:val="en-US"/>
+              </w:rPr>
+              <w:t xml:space="preserve"> </w:t>
+            </w:r>
+            <w:r>
+              <w:rPr>
+                <w:sz w:val="20"/>
+                <w:u w:val="single"/>
+                <w:lang w:val="en-US"/>
+              </w:rPr>
+              <w:t>}}</w:t>
+            </w:r>
+            <w:r>
+              <w:rPr>
+                <w:sz w:val="20"/>
+                <w:u w:val="single"/>
+                <w:lang w:val="en-US"/>
+              </w:rPr>
+              <w:t> </w:t>
+            </w:r>
+          </w:p>
+        </w:tc>
+      </w:tr>
+      <w:tr>
+        <w:tc>
+          <w:tcPr>
+            <w:tcW w:w="1507" w:type="dxa"/>
+          </w:tcPr>
+          <w:p>
+            <w:pPr>
+              <w:rPr>
+                <w:sz w:val="20"/>
+                <w:lang w:val="en-US"/>
+              </w:rPr>
+            </w:pPr>
+          </w:p>
+        </w:tc>
+        <w:tc>
+          <w:tcPr>
+            <w:tcW w:w="4697" w:type="dxa"/>
+          </w:tcPr>
+          <w:p>
+            <w:pPr>
+              <w:rPr>
+                <w:sz w:val="20"/>
+                <w:lang w:val="en-US"/>
+              </w:rPr>
+            </w:pPr>
+            <w:r>
+              <w:rPr>
+                <w:sz w:val="20"/>
+              </w:rPr>
+              <w:t>(наименование СП)</w:t>
+            </w:r>
+          </w:p>
+        </w:tc>
+        <w:tc>
+          <w:tcPr>
+            <w:tcW w:w="1417" w:type="dxa"/>
+          </w:tcPr>
+          <w:p>
+            <w:pPr>
+              <w:rPr>
+                <w:sz w:val="20"/>
+                <w:lang w:val="en-US"/>
+              </w:rPr>
+            </w:pPr>
+            <w:r>
+              <w:rPr>
+                <w:sz w:val="20"/>
+              </w:rPr>
+              <w:t>(Подпись)</w:t>
+            </w:r>
+          </w:p>
+        </w:tc>
+        <w:tc>
+          <w:tcPr>
+            <w:tcW w:w="2552" w:type="dxa"/>
+          </w:tcPr>
+          <w:p>
+            <w:pPr>
+              <w:rPr>
+                <w:sz w:val="20"/>
+                <w:lang w:val="en-US"/>
+              </w:rPr>
+            </w:pPr>
+            <w:r>
+              <w:rPr>
+                <w:sz w:val="20"/>
+              </w:rPr>
+              <w:t>(Фамилия И.О.)</w:t>
+            </w:r>
+          </w:p>
+        </w:tc>
+      </w:tr>
+    </w:tbl>
+    <w:p>
+      <w:pPr>
+        <w:rPr>
+          <w:sz w:val="20"/>
+        </w:rPr>
+      </w:pPr>
+    </w:p>
+    <w:p>
+      <w:pPr>
+        <w:ind w:left="6381" w:firstLine="709"/>
+        <w:jc w:val="center"/>
+      </w:pPr>
+      <w:r>
+        <w:rPr>
+          <w:sz w:val="20"/>
           <w:u w:val="single"/>
           <w:lang w:val="en-US"/>
         </w:rPr>
-      </w:pPr>
+        <w:t xml:space="preserve">{{ </w:t>
+      </w:r>
+      <w:r>
+        <w:rPr>
+          <w:sz w:val="20"/>
+          <w:szCs w:val="20"/>
+          <w:lang w:val="en-US"/>
+        </w:rPr>
+        <w:t>curr_date</w:t>
+      </w:r>
+      <w:r>
+        <w:rPr>
+          <w:sz w:val="20"/>
+          <w:szCs w:val="20"/>
+          <w:lang w:val="en-US"/>
+        </w:rPr>
+        <w:t xml:space="preserve"> </w:t>
+      </w:r>
+      <w:r>
+        <w:rPr>
+          <w:sz w:val="20"/>
+          <w:u w:val="single"/>
+          <w:lang w:val="en-US"/>
+        </w:rPr>
+        <w:t>}}</w:t>
+      </w:r>
     </w:p>
     <w:p>
       <w:pPr>
+        <w:jc w:val="right"/>
+        <w:rPr>
+          <w:sz w:val="20"/>
+        </w:rPr>
+      </w:pPr>
+    </w:p>
+    <w:tbl>
+      <w:tblPr>
+        <w:tblStyle w:val="aff2"/>
+        <w:tblW w:w="10173" w:type="dxa"/>
+        <w:tblBorders>
+          <w:top w:val="none" w:sz="0" w:space="0" w:color="auto"/>
+          <w:left w:val="none" w:sz="0" w:space="0" w:color="auto"/>
+          <w:bottom w:val="none" w:sz="0" w:space="0" w:color="auto"/>
+          <w:right w:val="none" w:sz="0" w:space="0" w:color="auto"/>
+          <w:insideH w:val="none" w:sz="0" w:space="0" w:color="auto"/>
+          <w:insideV w:val="none" w:sz="0" w:space="0" w:color="auto"/>
+        </w:tblBorders>
+        <w:tblLayout w:type="fixed"/>
+        <w:tblLook w:val="04A0" w:firstRow="1" w:lastRow="0" w:firstColumn="1" w:lastColumn="0" w:noHBand="0" w:noVBand="1"/>
+      </w:tblPr>
+      <w:tblGrid>
+        <w:gridCol w:w="1806"/>
+        <w:gridCol w:w="2271"/>
+        <w:gridCol w:w="851"/>
+        <w:gridCol w:w="2410"/>
+        <w:gridCol w:w="708"/>
+        <w:gridCol w:w="2127"/>
+      </w:tblGrid>
+      <w:tr>
+        <w:tc>
+          <w:tcPr>
+            <w:tcW w:w="1806" w:type="dxa"/>
+          </w:tcPr>
+          <w:p>
+            <w:pPr>
+              <w:pStyle w:val="af6"/>
+            </w:pPr>
+            <w:r>
+              <w:t>тел</w:t>
+            </w:r>
+            <w:r>
+              <w:t xml:space="preserve">. </w:t>
+            </w:r>
+            <w:r>
+              <w:t>специалиста</w:t>
+            </w:r>
+            <w:r>
+              <w:t>:</w:t>
+            </w:r>
+          </w:p>
+        </w:tc>
+        <w:tc>
+          <w:tcPr>
+            <w:tcW w:w="2271" w:type="dxa"/>
+          </w:tcPr>
+          <w:p>
+            <w:pPr>
+              <w:pStyle w:val="af6"/>
+            </w:pPr>
+            <w:r>
+              <w:rPr>
+                <w:u w:val="single"/>
+              </w:rPr>
+              <w:t xml:space="preserve">{{ </w:t>
+            </w:r>
+            <w:r>
+              <w:rPr>
+                <w:u w:val="single"/>
+                <w:lang w:val="en-US"/>
+              </w:rPr>
+              <w:t>user</w:t>
+            </w:r>
+            <w:r>
+              <w:rPr>
+                <w:u w:val="single"/>
+              </w:rPr>
+              <w:t>_</w:t>
+            </w:r>
+            <w:r>
+              <w:rPr>
+                <w:u w:val="single"/>
+                <w:lang w:val="en-US"/>
+              </w:rPr>
+              <w:t>phone</w:t>
+            </w:r>
+            <w:r>
+              <w:rPr>
+                <w:u w:val="single"/>
+              </w:rPr>
+              <w:t>_</w:t>
+            </w:r>
+            <w:r>
+              <w:rPr>
+                <w:u w:val="single"/>
+                <w:lang w:val="en-US"/>
+              </w:rPr>
+              <w:t>bid</w:t>
+            </w:r>
+            <w:r>
+              <w:rPr>
+                <w:u w:val="single"/>
+              </w:rPr>
+              <w:t xml:space="preserve"> }}</w:t>
+            </w:r>
+          </w:p>
+        </w:tc>
+        <w:tc>
+          <w:tcPr>
+            <w:tcW w:w="851" w:type="dxa"/>
+          </w:tcPr>
+          <w:p>
+            <w:pPr>
+              <w:pStyle w:val="af6"/>
+            </w:pPr>
+            <w:r>
+              <w:rPr>
+                <w:lang w:val="en-US"/>
+              </w:rPr>
+              <w:t>e</w:t>
+            </w:r>
+            <w:r>
+              <w:t>-</w:t>
+            </w:r>
+            <w:r>
+              <w:rPr>
+                <w:lang w:val="en-US"/>
+              </w:rPr>
+              <w:t>mail</w:t>
+            </w:r>
+            <w:r>
+              <w:t>:</w:t>
+            </w:r>
+          </w:p>
+        </w:tc>
+        <w:tc>
+          <w:tcPr>
+            <w:tcW w:w="2410" w:type="dxa"/>
+          </w:tcPr>
+          <w:p>
+            <w:pPr>
+              <w:pStyle w:val="af6"/>
+            </w:pPr>
+            <w:r>
+              <w:rPr>
+                <w:u w:val="single"/>
+              </w:rPr>
+              <w:t xml:space="preserve">{{ </w:t>
+            </w:r>
+            <w:r>
+              <w:rPr>
+                <w:u w:val="single"/>
+                <w:lang w:val="en-US"/>
+              </w:rPr>
+              <w:t>email</w:t>
+            </w:r>
+            <w:r>
+              <w:rPr>
+                <w:u w:val="single"/>
+              </w:rPr>
+              <w:t>_</w:t>
+            </w:r>
+            <w:r>
+              <w:rPr>
+                <w:u w:val="single"/>
+                <w:lang w:val="en-US"/>
+              </w:rPr>
+              <w:t>user</w:t>
+            </w:r>
+            <w:r>
+              <w:rPr>
+                <w:u w:val="single"/>
+              </w:rPr>
+              <w:t xml:space="preserve"> }}</w:t>
+            </w:r>
+          </w:p>
+        </w:tc>
+        <w:tc>
+          <w:tcPr>
+            <w:tcW w:w="708" w:type="dxa"/>
+          </w:tcPr>
+          <w:p>
+            <w:pPr>
+              <w:pStyle w:val="af6"/>
+            </w:pPr>
+            <w:r>
+              <w:t>факс</w:t>
+            </w:r>
+            <w:r>
+              <w:t>:</w:t>
+            </w:r>
+          </w:p>
+        </w:tc>
+        <w:tc>
+          <w:tcPr>
+            <w:tcW w:w="2127" w:type="dxa"/>
+          </w:tcPr>
+          <w:p>
+            <w:pPr>
+              <w:pStyle w:val="af6"/>
+              <w:rPr>
+                <w:b/>
+                <w:bCs/>
+              </w:rPr>
+            </w:pPr>
+            <w:r>
+              <w:rPr>
+                <w:b/>
+                <w:bCs/>
+              </w:rPr>
+              <w:t>___________</w:t>
+            </w:r>
+          </w:p>
+        </w:tc>
+      </w:tr>
+    </w:tbl>
+    <w:p>
+      <w:pPr>
+        <w:pStyle w:val="af6"/>
+      </w:pPr>
+    </w:p>
+    <w:p>
+      <w:pPr>
+        <w:jc w:val="right"/>
+        <w:rPr>
+          <w:b/>
+          <w:bCs/>
+          <w:sz w:val="20"/>
+        </w:rPr>
+      </w:pPr>
+    </w:p>
+    <w:tbl>
+      <w:tblPr>
+        <w:tblStyle w:val="aff2"/>
+        <w:tblW w:w="10173" w:type="dxa"/>
+        <w:tblBorders>
+          <w:top w:val="none" w:sz="0" w:space="0" w:color="auto"/>
+          <w:left w:val="none" w:sz="0" w:space="0" w:color="auto"/>
+          <w:bottom w:val="none" w:sz="0" w:space="0" w:color="auto"/>
+          <w:right w:val="none" w:sz="0" w:space="0" w:color="auto"/>
+          <w:insideH w:val="none" w:sz="0" w:space="0" w:color="auto"/>
+          <w:insideV w:val="none" w:sz="0" w:space="0" w:color="auto"/>
+        </w:tblBorders>
+        <w:tblLook w:val="04A0" w:firstRow="1" w:lastRow="0" w:firstColumn="1" w:lastColumn="0" w:noHBand="0" w:noVBand="1"/>
+      </w:tblPr>
+      <w:tblGrid>
+        <w:gridCol w:w="1507"/>
+        <w:gridCol w:w="4697"/>
+        <w:gridCol w:w="1417"/>
+        <w:gridCol w:w="2552"/>
+      </w:tblGrid>
+      <w:tr>
+        <w:tc>
+          <w:tcPr>
+            <w:tcW w:w="1507" w:type="dxa"/>
+          </w:tcPr>
+          <w:p>
+            <w:pPr>
+              <w:tabs>
+                <w:tab w:val="left" w:pos="1260"/>
+              </w:tabs>
+              <w:rPr>
+                <w:lang w:val="en-US"/>
+              </w:rPr>
+            </w:pPr>
+            <w:r>
+              <w:rPr>
+                <w:sz w:val="20"/>
+              </w:rPr>
+              <w:t>Руководитель</w:t>
+            </w:r>
+            <w:r>
+              <w:rPr>
+                <w:sz w:val="20"/>
+                <w:lang w:val="en-US"/>
+              </w:rPr>
+              <w:t xml:space="preserve">:      </w:t>
+            </w:r>
+          </w:p>
+        </w:tc>
+        <w:tc>
+          <w:tcPr>
+            <w:tcW w:w="4697" w:type="dxa"/>
+          </w:tcPr>
+          <w:p>
+            <w:pPr>
+              <w:rPr>
+                <w:sz w:val="20"/>
+                <w:lang w:val="en-US"/>
+              </w:rPr>
+            </w:pPr>
+            <w:r>
+              <w:rPr>
+                <w:sz w:val="20"/>
+                <w:u w:val="single"/>
+                <w:lang w:val="en-US"/>
+              </w:rPr>
+              <w:t>{{ boss</w:t>
+            </w:r>
+            <w:r>
+              <w:rPr>
+                <w:sz w:val="20"/>
+                <w:u w:val="single"/>
+                <w:lang w:val="en-US"/>
+              </w:rPr>
+              <w:t>_department_name_bid</w:t>
+            </w:r>
+            <w:r>
+              <w:rPr>
+                <w:sz w:val="20"/>
+                <w:u w:val="single"/>
+                <w:lang w:val="en-US"/>
+              </w:rPr>
+              <w:t xml:space="preserve"> }}</w:t>
+            </w:r>
+          </w:p>
+        </w:tc>
+        <w:tc>
+          <w:tcPr>
+            <w:tcW w:w="1417" w:type="dxa"/>
+          </w:tcPr>
+          <w:p>
+            <w:pPr>
+              <w:rPr>
+                <w:sz w:val="20"/>
+                <w:lang w:val="en-US"/>
+              </w:rPr>
+            </w:pPr>
+            <w:r>
+              <w:rPr>
+                <w:sz w:val="20"/>
+                <w:lang w:val="en-US"/>
+              </w:rPr>
+              <w:t>___________</w:t>
+            </w:r>
+            <w:r>
+              <w:rPr>
+                <w:sz w:val="20"/>
+                <w:u w:val="single"/>
+                <w:lang w:val="en-US"/>
+              </w:rPr>
+              <w:t xml:space="preserve">                                                </w:t>
+            </w:r>
+          </w:p>
+        </w:tc>
+        <w:tc>
+          <w:tcPr>
+            <w:tcW w:w="2552" w:type="dxa"/>
+          </w:tcPr>
+          <w:p>
+            <w:pPr>
+              <w:rPr>
+                <w:sz w:val="20"/>
+                <w:lang w:val="en-US"/>
+              </w:rPr>
+            </w:pPr>
+            <w:r>
+              <w:rPr>
+                <w:sz w:val="20"/>
+                <w:u w:val="single"/>
+                <w:lang w:val="en-US"/>
+              </w:rPr>
+              <w:t xml:space="preserve">{{ </w:t>
+            </w:r>
+            <w:r>
+              <w:rPr>
+                <w:sz w:val="20"/>
+                <w:szCs w:val="20"/>
+                <w:lang w:val="en-US"/>
+              </w:rPr>
+              <w:t>boss_full_name_bid</w:t>
+            </w:r>
+            <w:r>
+              <w:rPr>
+                <w:sz w:val="20"/>
+                <w:szCs w:val="20"/>
+                <w:lang w:val="en-US"/>
+              </w:rPr>
+              <w:t xml:space="preserve"> </w:t>
+            </w:r>
+            <w:r>
+              <w:rPr>
+                <w:sz w:val="20"/>
+                <w:u w:val="single"/>
+                <w:lang w:val="en-US"/>
+              </w:rPr>
+              <w:t>}}</w:t>
+            </w:r>
+          </w:p>
+        </w:tc>
+      </w:tr>
+      <w:tr>
+        <w:tc>
+          <w:tcPr>
+            <w:tcW w:w="1507" w:type="dxa"/>
+          </w:tcPr>
+          <w:p>
+            <w:pPr>
+              <w:rPr>
+                <w:sz w:val="20"/>
+                <w:lang w:val="en-US"/>
+              </w:rPr>
+            </w:pPr>
+          </w:p>
+        </w:tc>
+        <w:tc>
+          <w:tcPr>
+            <w:tcW w:w="4697" w:type="dxa"/>
+          </w:tcPr>
+          <w:p>
+            <w:pPr>
+              <w:rPr>
+                <w:sz w:val="20"/>
+                <w:lang w:val="en-US"/>
+              </w:rPr>
+            </w:pPr>
+            <w:r>
+              <w:rPr>
+                <w:sz w:val="20"/>
+              </w:rPr>
+              <w:t>(наименование СП)</w:t>
+            </w:r>
+          </w:p>
+        </w:tc>
+        <w:tc>
+          <w:tcPr>
+            <w:tcW w:w="1417" w:type="dxa"/>
+          </w:tcPr>
+          <w:p>
+            <w:pPr>
+              <w:rPr>
+                <w:sz w:val="20"/>
+                <w:lang w:val="en-US"/>
+              </w:rPr>
+            </w:pPr>
+            <w:r>
+              <w:rPr>
+                <w:sz w:val="20"/>
+              </w:rPr>
+              <w:t>(Подпись)</w:t>
+            </w:r>
+          </w:p>
+        </w:tc>
+        <w:tc>
+          <w:tcPr>
+            <w:tcW w:w="2552" w:type="dxa"/>
+          </w:tcPr>
+          <w:p>
+            <w:pPr>
+              <w:rPr>
+                <w:sz w:val="20"/>
+                <w:lang w:val="en-US"/>
+              </w:rPr>
+            </w:pPr>
+            <w:r>
+              <w:rPr>
+                <w:sz w:val="20"/>
+              </w:rPr>
+              <w:t>(Фамилия И.О.)</w:t>
+            </w:r>
+          </w:p>
+        </w:tc>
+      </w:tr>
+    </w:tbl>
+    <w:p>
+      <w:pPr>
+        <w:rPr>
+          <w:sz w:val="20"/>
+        </w:rPr>
+      </w:pPr>
+    </w:p>
+    <w:p>
+      <w:pPr>
+        <w:ind w:left="6381" w:firstLine="709"/>
+        <w:jc w:val="center"/>
+      </w:pPr>
+      <w:r>
+        <w:rPr>
+          <w:sz w:val="20"/>
+          <w:u w:val="single"/>
+          <w:lang w:val="en-US"/>
+        </w:rPr>
+        <w:t xml:space="preserve">{{ </w:t>
+      </w:r>
+      <w:r>
         <w:rPr>
           <w:sz w:val="20"/>
           <w:szCs w:val="20"/>
           <w:lang w:val="en-US"/>
         </w:rPr>
-      </w:pPr>
-      <w:r>
-        <w:rPr>
-          <w:sz w:val="20"/>
-        </w:rPr>
-        <w:t>Обоснование</w:t>
-      </w:r>
-      <w:r>
-        <w:rPr>
-          <w:sz w:val="20"/>
-          <w:lang w:val="en-US"/>
-        </w:rPr>
-        <w:t>:</w:t>
-      </w:r>
-      <w:r>
-        <w:rPr>
-          <w:sz w:val="20"/>
-          <w:lang w:val="en-US"/>
-        </w:rPr>
-        <w:t xml:space="preserve"> </w:t>
+        <w:t>curr_date</w:t>
       </w:r>
       <w:r>
         <w:rPr>
@@ -1145,28 +1983,12 @@
           <w:szCs w:val="20"/>
           <w:lang w:val="en-US"/>
         </w:rPr>
-        <w:t xml:space="preserve">{{ </w:t>
-      </w:r>
-      <w:r>
-        <w:rPr>
-          <w:sz w:val="20"/>
-          <w:szCs w:val="20"/>
-          <w:lang w:val="en-US"/>
-        </w:rPr>
-        <w:t>justification_bid</w:t>
-      </w:r>
-      <w:r>
-        <w:rPr>
-          <w:sz w:val="20"/>
-          <w:szCs w:val="20"/>
-          <w:lang w:val="en-US"/>
-        </w:rPr>
         <w:t xml:space="preserve"> </w:t>
       </w:r>
       <w:r>
         <w:rPr>
           <w:sz w:val="20"/>
-          <w:szCs w:val="20"/>
+          <w:u w:val="single"/>
           <w:lang w:val="en-US"/>
         </w:rPr>
         <w:t>}}</w:t>
@@ -1174,540 +1996,10 @@
     </w:p>
     <w:p>
       <w:pPr>
-        <w:rPr>
-          <w:sz w:val="20"/>
+        <w:pStyle w:val="af6"/>
+        <w:rPr>
           <w:lang w:val="en-US"/>
         </w:rPr>
-      </w:pPr>
-    </w:p>
-    <w:p>
-      <w:pPr>
-        <w:tabs>
-          <w:tab w:val="left" w:pos="1260"/>
-        </w:tabs>
-        <w:rPr>
-          <w:lang w:val="en-US"/>
-        </w:rPr>
-      </w:pPr>
-      <w:r>
-        <w:rPr>
-          <w:sz w:val="20"/>
-        </w:rPr>
-        <w:t>Специалист</w:t>
-      </w:r>
-      <w:r>
-        <w:rPr>
-          <w:sz w:val="20"/>
-          <w:lang w:val="en-US"/>
-        </w:rPr>
-        <w:t xml:space="preserve">:      </w:t>
-      </w:r>
-    </w:p>
-    <w:p>
-      <w:pPr>
-        <w:tabs>
-          <w:tab w:val="left" w:pos="1080"/>
-        </w:tabs>
-        <w:rPr>
-          <w:lang w:val="en-US"/>
-        </w:rPr>
-      </w:pPr>
-      <w:r>
-        <w:rPr>
-          <w:sz w:val="20"/>
-          <w:lang w:val="en-US"/>
-        </w:rPr>
-        <w:tab/>
-        <w:t xml:space="preserve">    </w:t>
-      </w:r>
-      <w:r>
-        <w:rPr>
-          <w:sz w:val="20"/>
-          <w:u w:val="single"/>
-          <w:lang w:val="en-US"/>
-        </w:rPr>
-        <w:t xml:space="preserve"> </w:t>
-      </w:r>
-      <w:r>
-        <w:rPr>
-          <w:sz w:val="20"/>
-          <w:u w:val="single"/>
-          <w:lang w:val="en-US"/>
-        </w:rPr>
-        <w:t>{{ user_department_name_bid }}</w:t>
-      </w:r>
-      <w:r>
-        <w:rPr>
-          <w:sz w:val="20"/>
-          <w:lang w:val="en-US"/>
-        </w:rPr>
-        <w:t xml:space="preserve">      </w:t>
-      </w:r>
-      <w:r>
-        <w:rPr>
-          <w:sz w:val="20"/>
-          <w:u w:val="single"/>
-          <w:lang w:val="en-US"/>
-        </w:rPr>
-        <w:t xml:space="preserve">    </w:t>
-      </w:r>
-      <w:r>
-        <w:rPr>
-          <w:sz w:val="20"/>
-          <w:u w:val="single"/>
-          <w:lang w:val="en-US"/>
-        </w:rPr>
-        <w:t xml:space="preserve">                    </w:t>
-      </w:r>
-      <w:r>
-        <w:rPr>
-          <w:sz w:val="20"/>
-          <w:lang w:val="en-US"/>
-        </w:rPr>
-        <w:t xml:space="preserve">       </w:t>
-      </w:r>
-      <w:r>
-        <w:rPr>
-          <w:sz w:val="20"/>
-          <w:u w:val="single"/>
-          <w:lang w:val="en-US"/>
-        </w:rPr>
-        <w:t xml:space="preserve">{{ </w:t>
-      </w:r>
-      <w:r>
-        <w:rPr>
-          <w:sz w:val="20"/>
-          <w:szCs w:val="20"/>
-          <w:lang w:val="en-US"/>
-        </w:rPr>
-        <w:t>auth</w:t>
-      </w:r>
-      <w:r>
-        <w:rPr>
-          <w:sz w:val="20"/>
-          <w:szCs w:val="20"/>
-          <w:lang w:val="en-US"/>
-        </w:rPr>
-        <w:t>_</w:t>
-      </w:r>
-      <w:r>
-        <w:rPr>
-          <w:sz w:val="20"/>
-          <w:szCs w:val="20"/>
-          <w:lang w:val="en-US"/>
-        </w:rPr>
-        <w:t>user</w:t>
-      </w:r>
-      <w:r>
-        <w:rPr>
-          <w:sz w:val="20"/>
-          <w:szCs w:val="20"/>
-          <w:lang w:val="en-US"/>
-        </w:rPr>
-        <w:t xml:space="preserve"> </w:t>
-      </w:r>
-      <w:r>
-        <w:rPr>
-          <w:sz w:val="20"/>
-          <w:u w:val="single"/>
-          <w:lang w:val="en-US"/>
-        </w:rPr>
-        <w:t>}}</w:t>
-      </w:r>
-      <w:r>
-        <w:rPr>
-          <w:sz w:val="20"/>
-          <w:u w:val="single"/>
-          <w:lang w:val="en-US"/>
-        </w:rPr>
-        <w:t> </w:t>
-      </w:r>
-    </w:p>
-    <w:p>
-      <w:r>
-        <w:rPr>
-          <w:sz w:val="20"/>
-          <w:lang w:val="en-US"/>
-        </w:rPr>
-        <w:t xml:space="preserve">                               </w:t>
-      </w:r>
-      <w:r>
-        <w:rPr>
-          <w:sz w:val="20"/>
-        </w:rPr>
-        <w:t>(наименование СП)                                                                 (Подпись)                 (Фамилия И.О.)</w:t>
-      </w:r>
-    </w:p>
-    <w:p>
-      <w:pPr>
-        <w:rPr>
-          <w:sz w:val="20"/>
-        </w:rPr>
-      </w:pPr>
-    </w:p>
-    <w:p>
-      <w:pPr>
-        <w:jc w:val="right"/>
-      </w:pPr>
-      <w:r>
-        <w:rPr>
-          <w:sz w:val="20"/>
-        </w:rPr>
-        <w:t>«___» __________20__г.</w:t>
-      </w:r>
-    </w:p>
-    <w:p>
-      <w:pPr>
-        <w:jc w:val="right"/>
-        <w:rPr>
-          <w:sz w:val="20"/>
-        </w:rPr>
-      </w:pPr>
-    </w:p>
-    <w:p>
-      <w:pPr>
-        <w:pStyle w:val="af6"/>
-        <w:rPr>
-          <w:lang w:val="en-US"/>
-        </w:rPr>
-      </w:pPr>
-      <w:r>
-        <w:t>тел</w:t>
-      </w:r>
-      <w:r>
-        <w:rPr>
-          <w:lang w:val="en-US"/>
-        </w:rPr>
-        <w:t xml:space="preserve">. </w:t>
-      </w:r>
-      <w:r>
-        <w:t>специалиста</w:t>
-      </w:r>
-      <w:r>
-        <w:rPr>
-          <w:lang w:val="en-US"/>
-        </w:rPr>
-        <w:t xml:space="preserve">: </w:t>
-      </w:r>
-      <w:r>
-        <w:rPr>
-          <w:u w:val="single"/>
-          <w:lang w:val="en-US"/>
-        </w:rPr>
-        <w:t>{{ user_phone_bid</w:t>
-      </w:r>
-      <w:r>
-        <w:rPr>
-          <w:u w:val="single"/>
-          <w:lang w:val="en-US"/>
-        </w:rPr>
-        <w:t xml:space="preserve"> </w:t>
-      </w:r>
-      <w:r>
-        <w:rPr>
-          <w:u w:val="single"/>
-          <w:lang w:val="en-US"/>
-        </w:rPr>
-        <w:t>}}</w:t>
-      </w:r>
-      <w:r>
-        <w:rPr>
-          <w:u w:val="single"/>
-          <w:lang w:val="en-US"/>
-        </w:rPr>
-        <w:t xml:space="preserve"> </w:t>
-      </w:r>
-      <w:r>
-        <w:rPr>
-          <w:u w:val="single"/>
-          <w:lang w:val="en-US"/>
-        </w:rPr>
-        <w:t xml:space="preserve"> </w:t>
-      </w:r>
-      <w:r>
-        <w:rPr>
-          <w:lang w:val="en-US"/>
-        </w:rPr>
-        <w:t xml:space="preserve">  </w:t>
-      </w:r>
-      <w:r>
-        <w:rPr>
-          <w:lang w:val="en-US"/>
-        </w:rPr>
-        <w:t>e</w:t>
-      </w:r>
-      <w:r>
-        <w:rPr>
-          <w:lang w:val="en-US"/>
-        </w:rPr>
-        <w:t>-</w:t>
-      </w:r>
-      <w:r>
-        <w:rPr>
-          <w:lang w:val="en-US"/>
-        </w:rPr>
-        <w:t>mail</w:t>
-      </w:r>
-      <w:r>
-        <w:rPr>
-          <w:lang w:val="en-US"/>
-        </w:rPr>
-        <w:t xml:space="preserve">: </w:t>
-      </w:r>
-      <w:r>
-        <w:rPr>
-          <w:u w:val="single"/>
-          <w:lang w:val="en-US"/>
-        </w:rPr>
-        <w:t xml:space="preserve"> </w:t>
-      </w:r>
-      <w:r>
-        <w:rPr>
-          <w:u w:val="single"/>
-          <w:lang w:val="en-US"/>
-        </w:rPr>
-        <w:t xml:space="preserve">{{ </w:t>
-      </w:r>
-      <w:r>
-        <w:rPr>
-          <w:u w:val="single"/>
-          <w:lang w:val="en-US"/>
-        </w:rPr>
-        <w:t>email_user</w:t>
-      </w:r>
-      <w:r>
-        <w:rPr>
-          <w:u w:val="single"/>
-          <w:lang w:val="en-US"/>
-        </w:rPr>
-        <w:t xml:space="preserve"> }}</w:t>
-      </w:r>
-      <w:r>
-        <w:rPr>
-          <w:u w:val="single"/>
-          <w:lang w:val="en-US"/>
-        </w:rPr>
-        <w:t xml:space="preserve"> </w:t>
-      </w:r>
-      <w:r>
-        <w:rPr>
-          <w:lang w:val="en-US"/>
-        </w:rPr>
-        <w:t xml:space="preserve">  </w:t>
-      </w:r>
-      <w:r>
-        <w:t>факс</w:t>
-      </w:r>
-      <w:r>
-        <w:rPr>
-          <w:lang w:val="en-US"/>
-        </w:rPr>
-        <w:t>: _______________</w:t>
-      </w:r>
-    </w:p>
-    <w:p>
-      <w:pPr>
-        <w:jc w:val="right"/>
-        <w:rPr>
-          <w:b/>
-          <w:bCs/>
-          <w:sz w:val="20"/>
-          <w:lang w:val="en-US"/>
-        </w:rPr>
-      </w:pPr>
-    </w:p>
-    <w:p>
-      <w:pPr>
-        <w:rPr>
-          <w:b/>
-          <w:bCs/>
-          <w:sz w:val="20"/>
-          <w:lang w:val="en-US"/>
-        </w:rPr>
-      </w:pPr>
-    </w:p>
-    <w:p>
-      <w:pPr>
-        <w:tabs>
-          <w:tab w:val="left" w:pos="1260"/>
-        </w:tabs>
-      </w:pPr>
-      <w:r>
-        <w:rPr>
-          <w:sz w:val="20"/>
-        </w:rPr>
-        <w:t xml:space="preserve">Руководитель:  </w:t>
-      </w:r>
-    </w:p>
-    <w:p>
-      <w:pPr>
-        <w:tabs>
-          <w:tab w:val="left" w:pos="1080"/>
-        </w:tabs>
-        <w:rPr>
-          <w:lang w:val="en-US"/>
-        </w:rPr>
-      </w:pPr>
-      <w:r>
-        <w:rPr>
-          <w:sz w:val="20"/>
-        </w:rPr>
-        <w:tab/>
-      </w:r>
-      <w:r>
-        <w:rPr>
-          <w:sz w:val="20"/>
-          <w:lang w:val="en-US"/>
-        </w:rPr>
-        <w:t xml:space="preserve">    </w:t>
-      </w:r>
-      <w:r>
-        <w:rPr>
-          <w:sz w:val="20"/>
-          <w:u w:val="single"/>
-          <w:lang w:val="en-US"/>
-        </w:rPr>
-        <w:t xml:space="preserve">  </w:t>
-      </w:r>
-      <w:r>
-        <w:rPr>
-          <w:sz w:val="20"/>
-          <w:u w:val="single"/>
-          <w:lang w:val="en-US"/>
-        </w:rPr>
-        <w:t>{{ boss</w:t>
-      </w:r>
-      <w:r>
-        <w:rPr>
-          <w:sz w:val="20"/>
-          <w:u w:val="single"/>
-          <w:lang w:val="en-US"/>
-        </w:rPr>
-        <w:t>_department_name_bid</w:t>
-      </w:r>
-      <w:r>
-        <w:rPr>
-          <w:sz w:val="20"/>
-          <w:u w:val="single"/>
-          <w:lang w:val="en-US"/>
-        </w:rPr>
-        <w:t xml:space="preserve"> }}</w:t>
-      </w:r>
-      <w:r>
-        <w:rPr>
-          <w:sz w:val="20"/>
-          <w:u w:val="single"/>
-          <w:lang w:val="en-US"/>
-        </w:rPr>
-        <w:t xml:space="preserve">  </w:t>
-      </w:r>
-      <w:r>
-        <w:rPr>
-          <w:sz w:val="20"/>
-          <w:lang w:val="en-US"/>
-        </w:rPr>
-        <w:t xml:space="preserve">      </w:t>
-      </w:r>
-      <w:r>
-        <w:rPr>
-          <w:sz w:val="20"/>
-          <w:u w:val="single"/>
-          <w:lang w:val="en-US"/>
-        </w:rPr>
-        <w:t xml:space="preserve">                          </w:t>
-      </w:r>
-      <w:r>
-        <w:rPr>
-          <w:sz w:val="20"/>
-          <w:lang w:val="en-US"/>
-        </w:rPr>
-        <w:t xml:space="preserve">       </w:t>
-      </w:r>
-      <w:r>
-        <w:rPr>
-          <w:sz w:val="20"/>
-          <w:u w:val="single"/>
-          <w:lang w:val="en-US"/>
-        </w:rPr>
-        <w:t xml:space="preserve">  </w:t>
-      </w:r>
-      <w:r>
-        <w:rPr>
-          <w:sz w:val="20"/>
-          <w:u w:val="single"/>
-          <w:lang w:val="en-US"/>
-        </w:rPr>
-        <w:t xml:space="preserve">{{ </w:t>
-      </w:r>
-      <w:r>
-        <w:rPr>
-          <w:sz w:val="20"/>
-          <w:szCs w:val="20"/>
-          <w:lang w:val="en-US"/>
-        </w:rPr>
-        <w:t>boss_full_name_bid</w:t>
-      </w:r>
-      <w:r>
-        <w:rPr>
-          <w:sz w:val="20"/>
-          <w:szCs w:val="20"/>
-          <w:lang w:val="en-US"/>
-        </w:rPr>
-        <w:t xml:space="preserve"> </w:t>
-      </w:r>
-      <w:r>
-        <w:rPr>
-          <w:sz w:val="20"/>
-          <w:u w:val="single"/>
-          <w:lang w:val="en-US"/>
-        </w:rPr>
-        <w:t>}}</w:t>
-      </w:r>
-      <w:r>
-        <w:rPr>
-          <w:sz w:val="20"/>
-          <w:u w:val="single"/>
-          <w:lang w:val="en-US"/>
-        </w:rPr>
-        <w:t> </w:t>
-      </w:r>
-    </w:p>
-    <w:p>
-      <w:r>
-        <w:rPr>
-          <w:sz w:val="20"/>
-          <w:lang w:val="en-US"/>
-        </w:rPr>
-        <w:t xml:space="preserve">                               </w:t>
-      </w:r>
-      <w:r>
-        <w:rPr>
-          <w:sz w:val="20"/>
-        </w:rPr>
-        <w:t>(наименование СП)                                                                 (Подпись)                 (Фамилия И.О.)</w:t>
-      </w:r>
-    </w:p>
-    <w:p>
-      <w:pPr>
-        <w:rPr>
-          <w:sz w:val="20"/>
-        </w:rPr>
-      </w:pPr>
-    </w:p>
-    <w:p>
-      <w:pPr>
-        <w:jc w:val="right"/>
-      </w:pPr>
-      <w:r>
-        <w:rPr>
-          <w:sz w:val="20"/>
-        </w:rPr>
-        <w:t>«___» __________20__г.</w:t>
-      </w:r>
-    </w:p>
-    <w:p>
-      <w:pPr>
-        <w:pStyle w:val="af6"/>
       </w:pPr>
     </w:p>
     <w:p>
@@ -3289,7 +3581,7 @@
     <w:lsdException w:name="Table Web 2" w:semiHidden="1" w:unhideWhenUsed="1"/>
     <w:lsdException w:name="Table Web 3" w:semiHidden="1" w:unhideWhenUsed="1"/>
     <w:lsdException w:name="Balloon Text" w:semiHidden="1" w:unhideWhenUsed="1"/>
-    <w:lsdException w:name="Table Grid" w:semiHidden="1" w:uiPriority="59" w:unhideWhenUsed="1"/>
+    <w:lsdException w:name="Table Grid" w:uiPriority="59"/>
     <w:lsdException w:name="Table Theme" w:semiHidden="1" w:unhideWhenUsed="1"/>
     <w:lsdException w:name="Placeholder Text" w:semiHidden="1"/>
     <w:lsdException w:name="No Spacing" w:uiPriority="1" w:qFormat="1"/>
@@ -5328,6 +5620,22 @@
       <w:b/>
       <w:bCs/>
     </w:rPr>
+  </w:style>
+  <w:style w:type="table" w:styleId="aff2">
+    <w:name w:val="Table Grid"/>
+    <w:basedOn w:val="a3"/>
+    <w:uiPriority w:val="59"/>
+    <w:rsid w:val="00D03645"/>
+    <w:tblPr>
+      <w:tblBorders>
+        <w:top w:val="single" w:sz="4" w:space="0" w:color="auto"/>
+        <w:left w:val="single" w:sz="4" w:space="0" w:color="auto"/>
+        <w:bottom w:val="single" w:sz="4" w:space="0" w:color="auto"/>
+        <w:right w:val="single" w:sz="4" w:space="0" w:color="auto"/>
+        <w:insideH w:val="single" w:sz="4" w:space="0" w:color="auto"/>
+        <w:insideV w:val="single" w:sz="4" w:space="0" w:color="auto"/>
+      </w:tblBorders>
+    </w:tblPr>
   </w:style>
 </w:styles>
 </file>

</xml_diff>